<commit_message>
added plotting-skeleton to 2017-09-29 lecture
</commit_message>
<xml_diff>
--- a/lectures/2017-09-15/class-2-assignment.docx
+++ b/lectures/2017-09-15/class-2-assignment.docx
@@ -118,14 +118,149 @@
         <w:t xml:space="preserve"> </w:t>
       </w:r>
       <w:r>
+        <w:t>C: some other language,</w:t>
+      </w:r>
+      <w:r>
+        <w:t xml:space="preserve"> D: advanced other language)?</w:t>
+      </w:r>
+    </w:p>
+    <w:p>
+      <w:pPr>
+        <w:pStyle w:val="ListParagraph"/>
+        <w:numPr>
+          <w:ilvl w:val="0"/>
+          <w:numId w:val="2"/>
+        </w:numPr>
+      </w:pPr>
+    </w:p>
+    <w:p>
+      <w:pPr>
+        <w:pStyle w:val="ListParagraph"/>
+        <w:numPr>
+          <w:ilvl w:val="1"/>
+          <w:numId w:val="2"/>
+        </w:numPr>
+      </w:pPr>
+      <w:r>
+        <w:t>It’s too early</w:t>
+      </w:r>
+    </w:p>
+    <w:p>
+      <w:pPr>
+        <w:pStyle w:val="ListParagraph"/>
+        <w:numPr>
+          <w:ilvl w:val="1"/>
+          <w:numId w:val="2"/>
+        </w:numPr>
+      </w:pPr>
+      <w:r>
+        <w:t>A pet fish</w:t>
+      </w:r>
+    </w:p>
+    <w:p>
+      <w:pPr>
+        <w:pStyle w:val="ListParagraph"/>
+        <w:numPr>
+          <w:ilvl w:val="1"/>
+          <w:numId w:val="2"/>
+        </w:numPr>
+      </w:pPr>
+      <w:r>
+        <w:t>Twice</w:t>
+      </w:r>
+    </w:p>
+    <w:p>
+      <w:pPr>
+        <w:pStyle w:val="ListParagraph"/>
+        <w:numPr>
+          <w:ilvl w:val="1"/>
+          <w:numId w:val="2"/>
+        </w:numPr>
+      </w:pPr>
+      <w:r>
+        <w:t>Kendrick Lamar</w:t>
+      </w:r>
+    </w:p>
+    <w:p>
+      <w:pPr>
+        <w:pStyle w:val="ListParagraph"/>
+        <w:numPr>
+          <w:ilvl w:val="1"/>
+          <w:numId w:val="2"/>
+        </w:numPr>
+      </w:pPr>
+      <w:r>
+        <w:t>D</w:t>
+      </w:r>
+    </w:p>
+    <w:p>
+      <w:pPr>
+        <w:pStyle w:val="ListParagraph"/>
+        <w:numPr>
+          <w:ilvl w:val="0"/>
+          <w:numId w:val="2"/>
+        </w:numPr>
+      </w:pPr>
+    </w:p>
+    <w:p>
+      <w:pPr>
+        <w:pStyle w:val="ListParagraph"/>
+        <w:numPr>
+          <w:ilvl w:val="1"/>
+          <w:numId w:val="2"/>
+        </w:numPr>
+      </w:pPr>
+      <w:r>
+        <w:t>B Team</w:t>
+      </w:r>
+    </w:p>
+    <w:p>
+      <w:pPr>
+        <w:pStyle w:val="ListParagraph"/>
+        <w:numPr>
+          <w:ilvl w:val="1"/>
+          <w:numId w:val="2"/>
+        </w:numPr>
+      </w:pPr>
+      <w:r>
+        <w:t>I used to have a black cat named Dusty</w:t>
+      </w:r>
+    </w:p>
+    <w:p>
+      <w:pPr>
+        <w:pStyle w:val="ListParagraph"/>
+        <w:numPr>
+          <w:ilvl w:val="1"/>
+          <w:numId w:val="2"/>
+        </w:numPr>
+      </w:pPr>
+      <w:r>
+        <w:t>No clue, probably 15-20 times</w:t>
+      </w:r>
+    </w:p>
+    <w:p>
+      <w:pPr>
+        <w:pStyle w:val="ListParagraph"/>
+        <w:numPr>
+          <w:ilvl w:val="1"/>
+          <w:numId w:val="2"/>
+        </w:numPr>
+      </w:pPr>
+      <w:r>
+        <w:t>Ed Sheeran</w:t>
+      </w:r>
+    </w:p>
+    <w:p>
+      <w:pPr>
+        <w:pStyle w:val="ListParagraph"/>
+        <w:numPr>
+          <w:ilvl w:val="1"/>
+          <w:numId w:val="2"/>
+        </w:numPr>
+      </w:pPr>
+      <w:r>
         <w:t>C</w:t>
       </w:r>
-      <w:r>
-        <w:t>: some other language,</w:t>
-      </w:r>
-      <w:r>
-        <w:t xml:space="preserve"> D: advanced other language)?</w:t>
-      </w:r>
     </w:p>
     <w:p>
       <w:pPr>
@@ -145,55 +280,67 @@
         </w:numPr>
       </w:pPr>
       <w:r>
-        <w:t>It’s too early</w:t>
-      </w:r>
-    </w:p>
-    <w:p>
-      <w:pPr>
-        <w:pStyle w:val="ListParagraph"/>
-        <w:numPr>
-          <w:ilvl w:val="1"/>
-          <w:numId w:val="2"/>
-        </w:numPr>
-      </w:pPr>
-      <w:r>
-        <w:t>A pet fish</w:t>
-      </w:r>
-    </w:p>
-    <w:p>
-      <w:pPr>
-        <w:pStyle w:val="ListParagraph"/>
-        <w:numPr>
-          <w:ilvl w:val="1"/>
-          <w:numId w:val="2"/>
-        </w:numPr>
-      </w:pPr>
-      <w:r>
-        <w:t>Twice</w:t>
-      </w:r>
-    </w:p>
-    <w:p>
-      <w:pPr>
-        <w:pStyle w:val="ListParagraph"/>
-        <w:numPr>
-          <w:ilvl w:val="1"/>
-          <w:numId w:val="2"/>
-        </w:numPr>
-      </w:pPr>
-      <w:r>
-        <w:t>Kendrick Lamar</w:t>
-      </w:r>
-    </w:p>
-    <w:p>
-      <w:pPr>
-        <w:pStyle w:val="ListParagraph"/>
-        <w:numPr>
-          <w:ilvl w:val="1"/>
-          <w:numId w:val="2"/>
-        </w:numPr>
-      </w:pPr>
-      <w:r>
-        <w:t>D</w:t>
+        <w:t xml:space="preserve">It’s </w:t>
+      </w:r>
+      <w:proofErr w:type="spellStart"/>
+      <w:proofErr w:type="gramStart"/>
+      <w:r>
+        <w:t>To</w:t>
+      </w:r>
+      <w:proofErr w:type="spellEnd"/>
+      <w:proofErr w:type="gramEnd"/>
+      <w:r>
+        <w:t xml:space="preserve"> Early</w:t>
+      </w:r>
+    </w:p>
+    <w:p>
+      <w:pPr>
+        <w:pStyle w:val="ListParagraph"/>
+        <w:numPr>
+          <w:ilvl w:val="1"/>
+          <w:numId w:val="2"/>
+        </w:numPr>
+      </w:pPr>
+      <w:r>
+        <w:t>Yes</w:t>
+      </w:r>
+    </w:p>
+    <w:p>
+      <w:pPr>
+        <w:pStyle w:val="ListParagraph"/>
+        <w:numPr>
+          <w:ilvl w:val="1"/>
+          <w:numId w:val="2"/>
+        </w:numPr>
+      </w:pPr>
+      <w:r>
+        <w:t>2</w:t>
+      </w:r>
+    </w:p>
+    <w:p>
+      <w:pPr>
+        <w:pStyle w:val="ListParagraph"/>
+        <w:numPr>
+          <w:ilvl w:val="1"/>
+          <w:numId w:val="2"/>
+        </w:numPr>
+      </w:pPr>
+      <w:proofErr w:type="spellStart"/>
+      <w:r>
+        <w:t>Vulfpeck</w:t>
+      </w:r>
+      <w:proofErr w:type="spellEnd"/>
+    </w:p>
+    <w:p>
+      <w:pPr>
+        <w:pStyle w:val="ListParagraph"/>
+        <w:numPr>
+          <w:ilvl w:val="1"/>
+          <w:numId w:val="2"/>
+        </w:numPr>
+      </w:pPr>
+      <w:r>
+        <w:t>C</w:t>
       </w:r>
     </w:p>
     <w:p>
@@ -214,157 +361,24 @@
         </w:numPr>
       </w:pPr>
       <w:r>
-        <w:t>B Team</w:t>
-      </w:r>
-    </w:p>
-    <w:p>
-      <w:pPr>
-        <w:pStyle w:val="ListParagraph"/>
-        <w:numPr>
-          <w:ilvl w:val="1"/>
-          <w:numId w:val="2"/>
-        </w:numPr>
-      </w:pPr>
-      <w:r>
-        <w:t>I used to have a black cat named Dusty</w:t>
-      </w:r>
-    </w:p>
-    <w:p>
-      <w:pPr>
-        <w:pStyle w:val="ListParagraph"/>
-        <w:numPr>
-          <w:ilvl w:val="1"/>
-          <w:numId w:val="2"/>
-        </w:numPr>
-      </w:pPr>
-      <w:r>
-        <w:t>No clue, probably 15-20 times</w:t>
-      </w:r>
-    </w:p>
-    <w:p>
-      <w:pPr>
-        <w:pStyle w:val="ListParagraph"/>
-        <w:numPr>
-          <w:ilvl w:val="1"/>
-          <w:numId w:val="2"/>
-        </w:numPr>
-      </w:pPr>
-      <w:r>
-        <w:t>Ed Sheeran</w:t>
-      </w:r>
-    </w:p>
-    <w:p>
-      <w:pPr>
-        <w:pStyle w:val="ListParagraph"/>
-        <w:numPr>
-          <w:ilvl w:val="1"/>
-          <w:numId w:val="2"/>
-        </w:numPr>
-      </w:pPr>
-      <w:r>
-        <w:t>C</w:t>
-      </w:r>
-    </w:p>
-    <w:p>
-      <w:pPr>
-        <w:pStyle w:val="ListParagraph"/>
-        <w:numPr>
-          <w:ilvl w:val="0"/>
-          <w:numId w:val="2"/>
-        </w:numPr>
-      </w:pPr>
-    </w:p>
-    <w:p>
-      <w:pPr>
-        <w:pStyle w:val="ListParagraph"/>
-        <w:numPr>
-          <w:ilvl w:val="1"/>
-          <w:numId w:val="2"/>
-        </w:numPr>
-      </w:pPr>
-      <w:r>
-        <w:t>It’s To Early</w:t>
-      </w:r>
-    </w:p>
-    <w:p>
-      <w:pPr>
-        <w:pStyle w:val="ListParagraph"/>
-        <w:numPr>
-          <w:ilvl w:val="1"/>
-          <w:numId w:val="2"/>
-        </w:numPr>
-      </w:pPr>
+        <w:t>Q</w:t>
+      </w:r>
+    </w:p>
+    <w:p>
+      <w:pPr>
+        <w:pStyle w:val="ListParagraph"/>
+        <w:numPr>
+          <w:ilvl w:val="1"/>
+          <w:numId w:val="2"/>
+        </w:numPr>
+      </w:pPr>
+      <w:proofErr w:type="gramStart"/>
       <w:r>
         <w:t>Yes</w:t>
       </w:r>
-    </w:p>
-    <w:p>
-      <w:pPr>
-        <w:pStyle w:val="ListParagraph"/>
-        <w:numPr>
-          <w:ilvl w:val="1"/>
-          <w:numId w:val="2"/>
-        </w:numPr>
-      </w:pPr>
-      <w:r>
-        <w:t>2</w:t>
-      </w:r>
-    </w:p>
-    <w:p>
-      <w:pPr>
-        <w:pStyle w:val="ListParagraph"/>
-        <w:numPr>
-          <w:ilvl w:val="1"/>
-          <w:numId w:val="2"/>
-        </w:numPr>
-      </w:pPr>
-      <w:r>
-        <w:t>Vulfpeck</w:t>
-      </w:r>
-    </w:p>
-    <w:p>
-      <w:pPr>
-        <w:pStyle w:val="ListParagraph"/>
-        <w:numPr>
-          <w:ilvl w:val="1"/>
-          <w:numId w:val="2"/>
-        </w:numPr>
-      </w:pPr>
-      <w:r>
-        <w:t>C</w:t>
-      </w:r>
-    </w:p>
-    <w:p>
-      <w:pPr>
-        <w:pStyle w:val="ListParagraph"/>
-        <w:numPr>
-          <w:ilvl w:val="0"/>
-          <w:numId w:val="2"/>
-        </w:numPr>
-      </w:pPr>
-    </w:p>
-    <w:p>
-      <w:pPr>
-        <w:pStyle w:val="ListParagraph"/>
-        <w:numPr>
-          <w:ilvl w:val="1"/>
-          <w:numId w:val="2"/>
-        </w:numPr>
-      </w:pPr>
-      <w:r>
-        <w:t>Q</w:t>
-      </w:r>
-    </w:p>
-    <w:p>
-      <w:pPr>
-        <w:pStyle w:val="ListParagraph"/>
-        <w:numPr>
-          <w:ilvl w:val="1"/>
-          <w:numId w:val="2"/>
-        </w:numPr>
-      </w:pPr>
-      <w:r>
-        <w:t>Yes I have owned a pet</w:t>
+      <w:proofErr w:type="gramEnd"/>
+      <w:r>
+        <w:t xml:space="preserve"> I have owned a pet</w:t>
       </w:r>
     </w:p>
     <w:p>
@@ -445,7 +459,21 @@
     <w:p>
       <w:r>
         <w:lastRenderedPageBreak/>
-        <w:t xml:space="preserve">Follow the in class instructions to download the data and sample code from GitHub. Use the sample </w:t>
+        <w:t xml:space="preserve">Follow the </w:t>
+      </w:r>
+      <w:proofErr w:type="gramStart"/>
+      <w:r>
+        <w:t>in class</w:t>
+      </w:r>
+      <w:proofErr w:type="gramEnd"/>
+      <w:r>
+        <w:t xml:space="preserve"> instructions to download the data and sample code from </w:t>
+      </w:r>
+      <w:r>
+        <w:t>Moodle</w:t>
+      </w:r>
+      <w:r>
+        <w:t xml:space="preserve">. Use the sample </w:t>
       </w:r>
       <w:r>
         <w:t>code to import the data and answer the following questions:</w:t>
@@ -466,6 +494,8 @@
       <w:r>
         <w:br/>
       </w:r>
+      <w:bookmarkStart w:id="0" w:name="_GoBack"/>
+      <w:bookmarkEnd w:id="0"/>
       <w:r>
         <w:br/>
       </w:r>
@@ -584,10 +614,28 @@
         </w:numPr>
       </w:pPr>
       <w:r>
-        <w:t xml:space="preserve">If you have time, read through data-cleaning-code.R, which shows how I took the raw data and filled in missing data. </w:t>
-      </w:r>
-      <w:r>
-        <w:t xml:space="preserve">Can you understand my process? Use help() for any functions you don’t recognize. </w:t>
+        <w:t>If you have time, read through data-cleaning-</w:t>
+      </w:r>
+      <w:proofErr w:type="spellStart"/>
+      <w:proofErr w:type="gramStart"/>
+      <w:r>
+        <w:t>code.R</w:t>
+      </w:r>
+      <w:proofErr w:type="spellEnd"/>
+      <w:proofErr w:type="gramEnd"/>
+      <w:r>
+        <w:t xml:space="preserve">, which shows how I took the raw data and filled in missing data. </w:t>
+      </w:r>
+      <w:r>
+        <w:t xml:space="preserve">Can you understand my process? Use </w:t>
+      </w:r>
+      <w:proofErr w:type="gramStart"/>
+      <w:r>
+        <w:t>help(</w:t>
+      </w:r>
+      <w:proofErr w:type="gramEnd"/>
+      <w:r>
+        <w:t xml:space="preserve">) for any functions you don’t recognize. </w:t>
       </w:r>
       <w:r>
         <w:t xml:space="preserve">Are </w:t>
@@ -607,8 +655,6 @@
       <w:r>
         <w:t xml:space="preserve"> What other ways might you deal with missing data?</w:t>
       </w:r>
-      <w:bookmarkStart w:id="0" w:name="_GoBack"/>
-      <w:bookmarkEnd w:id="0"/>
       <w:r>
         <w:t xml:space="preserve"> </w:t>
       </w:r>
@@ -621,6 +667,7 @@
       <w:pgSz w:w="12240" w:h="15840"/>
       <w:pgMar w:top="1440" w:right="1440" w:bottom="1440" w:left="1440" w:header="720" w:footer="720" w:gutter="0"/>
       <w:cols w:space="720"/>
+      <w:titlePg/>
       <w:docGrid w:linePitch="400"/>
     </w:sectPr>
   </w:body>
@@ -672,6 +719,19 @@
       <w:rPr>
         <w:rStyle w:val="PageNumber"/>
       </w:rPr>
+      <w:fldChar w:fldCharType="separate"/>
+    </w:r>
+    <w:r>
+      <w:rPr>
+        <w:rStyle w:val="PageNumber"/>
+        <w:noProof/>
+      </w:rPr>
+      <w:t>2</w:t>
+    </w:r>
+    <w:r>
+      <w:rPr>
+        <w:rStyle w:val="PageNumber"/>
+      </w:rPr>
       <w:fldChar w:fldCharType="end"/>
     </w:r>
   </w:p>
@@ -694,6 +754,19 @@
         <w:rStyle w:val="PageNumber"/>
       </w:rPr>
       <w:instrText xml:space="preserve">PAGE  </w:instrText>
+    </w:r>
+    <w:r>
+      <w:rPr>
+        <w:rStyle w:val="PageNumber"/>
+      </w:rPr>
+      <w:fldChar w:fldCharType="separate"/>
+    </w:r>
+    <w:r>
+      <w:rPr>
+        <w:rStyle w:val="PageNumber"/>
+        <w:noProof/>
+      </w:rPr>
+      <w:t>2</w:t>
     </w:r>
     <w:r>
       <w:rPr>
@@ -743,7 +816,7 @@
         <w:rStyle w:val="PageNumber"/>
         <w:noProof/>
       </w:rPr>
-      <w:t>1</w:t>
+      <w:t>2</w:t>
     </w:r>
     <w:r>
       <w:rPr>
@@ -1235,6 +1308,7 @@
     <w:lsdException w:name="HTML Sample" w:semiHidden="1" w:unhideWhenUsed="1"/>
     <w:lsdException w:name="HTML Typewriter" w:semiHidden="1" w:unhideWhenUsed="1"/>
     <w:lsdException w:name="HTML Variable" w:semiHidden="1" w:unhideWhenUsed="1"/>
+    <w:lsdException w:name="Normal Table" w:semiHidden="1" w:unhideWhenUsed="1"/>
     <w:lsdException w:name="annotation subject" w:semiHidden="1" w:unhideWhenUsed="1"/>
     <w:lsdException w:name="No List" w:semiHidden="1" w:unhideWhenUsed="1"/>
     <w:lsdException w:name="Outline List 1" w:semiHidden="1" w:unhideWhenUsed="1"/>
@@ -1280,9 +1354,11 @@
     <w:lsdException w:name="Table Subtle 1" w:semiHidden="1" w:unhideWhenUsed="1"/>
     <w:lsdException w:name="Table Subtle 2" w:semiHidden="1" w:unhideWhenUsed="1"/>
     <w:lsdException w:name="Table Web 1" w:semiHidden="1" w:unhideWhenUsed="1"/>
+    <w:lsdException w:name="Table Web 2" w:semiHidden="1" w:unhideWhenUsed="1"/>
     <w:lsdException w:name="Table Web 3" w:semiHidden="1" w:unhideWhenUsed="1"/>
     <w:lsdException w:name="Balloon Text" w:semiHidden="1" w:unhideWhenUsed="1"/>
     <w:lsdException w:name="Table Grid" w:uiPriority="39"/>
+    <w:lsdException w:name="Table Theme" w:semiHidden="1" w:unhideWhenUsed="1"/>
     <w:lsdException w:name="Note Level 1" w:semiHidden="1" w:unhideWhenUsed="1"/>
     <w:lsdException w:name="Note Level 2" w:semiHidden="1" w:unhideWhenUsed="1"/>
     <w:lsdException w:name="Note Level 3" w:semiHidden="1" w:unhideWhenUsed="1"/>

</xml_diff>